<commit_message>
resized images for dashboard questions, title changes, page display arrangement changed
</commit_message>
<xml_diff>
--- a/frontend/src/images/Experiment Brief v1.1.docx
+++ b/frontend/src/images/Experiment Brief v1.1.docx
@@ -6870,7 +6870,36 @@
           <w:szCs w:val="24"/>
         </w:rPr>
         <w:lastRenderedPageBreak/>
-        <w:t>For each condition the dashboard should be displayed along with the question. Participants should be able to click on each of the four graphs in order to enlarge them while still viewing the questions and possible answers on a single screen.</w:t>
+        <w:t xml:space="preserve">For each condition the dashboard should be displayed along with the question. Participants should be able to click on each of the four graphs </w:t>
+      </w:r>
+      <w:proofErr w:type="gramStart"/>
+      <w:r>
+        <w:rPr>
+          <w:rFonts w:ascii="Times New Roman" w:hAnsi="Times New Roman"/>
+          <w:color w:val="70AD47" w:themeColor="accent6"/>
+          <w:sz w:val="24"/>
+          <w:szCs w:val="24"/>
+        </w:rPr>
+        <w:t>in order to</w:t>
+      </w:r>
+      <w:proofErr w:type="gramEnd"/>
+      <w:r>
+        <w:rPr>
+          <w:rFonts w:ascii="Times New Roman" w:hAnsi="Times New Roman"/>
+          <w:color w:val="70AD47" w:themeColor="accent6"/>
+          <w:sz w:val="24"/>
+          <w:szCs w:val="24"/>
+        </w:rPr>
+        <w:t xml:space="preserve"> enlarge them while still viewing the questions and possible answers on a single screen.</w:t>
+      </w:r>
+      <w:r>
+        <w:rPr>
+          <w:rFonts w:ascii="Times New Roman" w:hAnsi="Times New Roman"/>
+          <w:color w:val="70AD47" w:themeColor="accent6"/>
+          <w:sz w:val="24"/>
+          <w:szCs w:val="24"/>
+        </w:rPr>
+        <w:t xml:space="preserve"> </w:t>
       </w:r>
     </w:p>
     <w:p>

</xml_diff>